<commit_message>
Updated the questionnaires and prototype running sheet
</commit_message>
<xml_diff>
--- a/1748801-Participant Questionnaire Nonparalysed.docx
+++ b/1748801-Participant Questionnaire Nonparalysed.docx
@@ -370,6 +370,47 @@
           </w:p>
         </w:tc>
       </w:tr>
+      <w:tr>
+        <w:trPr>
+          <w:ins w:id="8" w:author="Thomas Alan Shiels" w:date="2017-06-03T21:20:00Z"/>
+        </w:trPr>
+        <w:tc>
+          <w:tcPr>
+            <w:tcW w:w="5341" w:type="dxa"/>
+          </w:tcPr>
+          <w:p>
+            <w:pPr>
+              <w:rPr>
+                <w:ins w:id="9" w:author="Thomas Alan Shiels" w:date="2017-06-03T21:20:00Z"/>
+                <w:b/>
+              </w:rPr>
+            </w:pPr>
+            <w:ins w:id="10" w:author="Thomas Alan Shiels" w:date="2017-06-03T21:20:00Z">
+              <w:r>
+                <w:rPr>
+                  <w:b/>
+                </w:rPr>
+                <w:t>Handedness:</w:t>
+              </w:r>
+              <w:bookmarkStart w:id="11" w:name="_GoBack"/>
+              <w:bookmarkEnd w:id="11"/>
+            </w:ins>
+          </w:p>
+        </w:tc>
+        <w:tc>
+          <w:tcPr>
+            <w:tcW w:w="5341" w:type="dxa"/>
+          </w:tcPr>
+          <w:p>
+            <w:pPr>
+              <w:rPr>
+                <w:ins w:id="12" w:author="Thomas Alan Shiels" w:date="2017-06-03T21:20:00Z"/>
+                <w:b/>
+              </w:rPr>
+            </w:pPr>
+          </w:p>
+        </w:tc>
+      </w:tr>
     </w:tbl>
     <w:p>
       <w:pPr>
@@ -449,7 +490,7 @@
       <w:tr>
         <w:trPr>
           <w:trHeight w:val="283"/>
-          <w:del w:id="8" w:author="Thomas Alan Shiels" w:date="2017-06-03T20:49:00Z"/>
+          <w:del w:id="13" w:author="Thomas Alan Shiels" w:date="2017-06-03T20:49:00Z"/>
         </w:trPr>
         <w:tc>
           <w:tcPr>
@@ -459,10 +500,10 @@
             <w:pPr>
               <w:spacing w:before="40" w:after="40"/>
               <w:rPr>
-                <w:del w:id="9" w:author="Thomas Alan Shiels" w:date="2017-06-03T20:49:00Z"/>
+                <w:del w:id="14" w:author="Thomas Alan Shiels" w:date="2017-06-03T20:49:00Z"/>
               </w:rPr>
             </w:pPr>
-            <w:del w:id="10" w:author="Thomas Alan Shiels" w:date="2017-06-03T20:49:00Z">
+            <w:del w:id="15" w:author="Thomas Alan Shiels" w:date="2017-06-03T20:49:00Z">
               <w:r>
                 <w:delText xml:space="preserve">What is the nature of your </w:delText>
               </w:r>
@@ -483,7 +524,7 @@
             <w:pPr>
               <w:spacing w:before="40" w:after="40"/>
               <w:rPr>
-                <w:del w:id="11" w:author="Thomas Alan Shiels" w:date="2017-06-03T20:49:00Z"/>
+                <w:del w:id="16" w:author="Thomas Alan Shiels" w:date="2017-06-03T20:49:00Z"/>
               </w:rPr>
             </w:pPr>
           </w:p>
@@ -492,7 +533,7 @@
       <w:tr>
         <w:trPr>
           <w:trHeight w:val="283"/>
-          <w:del w:id="12" w:author="Thomas Alan Shiels" w:date="2017-06-03T20:49:00Z"/>
+          <w:del w:id="17" w:author="Thomas Alan Shiels" w:date="2017-06-03T20:49:00Z"/>
         </w:trPr>
         <w:tc>
           <w:tcPr>
@@ -502,10 +543,10 @@
             <w:pPr>
               <w:spacing w:before="40" w:after="40"/>
               <w:rPr>
-                <w:del w:id="13" w:author="Thomas Alan Shiels" w:date="2017-06-03T20:49:00Z"/>
+                <w:del w:id="18" w:author="Thomas Alan Shiels" w:date="2017-06-03T20:49:00Z"/>
               </w:rPr>
             </w:pPr>
-            <w:del w:id="14" w:author="Thomas Alan Shiels" w:date="2017-06-03T20:49:00Z">
+            <w:del w:id="19" w:author="Thomas Alan Shiels" w:date="2017-06-03T20:49:00Z">
               <w:r>
                 <w:delText>To what degree are you paralysed?</w:delText>
               </w:r>
@@ -520,7 +561,7 @@
             <w:pPr>
               <w:spacing w:before="40" w:after="40"/>
               <w:rPr>
-                <w:del w:id="15" w:author="Thomas Alan Shiels" w:date="2017-06-03T20:49:00Z"/>
+                <w:del w:id="20" w:author="Thomas Alan Shiels" w:date="2017-06-03T20:49:00Z"/>
               </w:rPr>
             </w:pPr>
           </w:p>
@@ -529,7 +570,7 @@
       <w:tr>
         <w:trPr>
           <w:trHeight w:val="283"/>
-          <w:del w:id="16" w:author="Thomas Alan Shiels" w:date="2017-06-03T20:49:00Z"/>
+          <w:del w:id="21" w:author="Thomas Alan Shiels" w:date="2017-06-03T20:49:00Z"/>
         </w:trPr>
         <w:tc>
           <w:tcPr>
@@ -539,10 +580,10 @@
             <w:pPr>
               <w:spacing w:before="40" w:after="40"/>
               <w:rPr>
-                <w:del w:id="17" w:author="Thomas Alan Shiels" w:date="2017-06-03T20:49:00Z"/>
+                <w:del w:id="22" w:author="Thomas Alan Shiels" w:date="2017-06-03T20:49:00Z"/>
               </w:rPr>
             </w:pPr>
-            <w:del w:id="18" w:author="Thomas Alan Shiels" w:date="2017-06-03T20:49:00Z">
+            <w:del w:id="23" w:author="Thomas Alan Shiels" w:date="2017-06-03T20:49:00Z">
               <w:r>
                 <w:delText>For how many years have you been paralysed?</w:delText>
               </w:r>
@@ -557,7 +598,7 @@
             <w:pPr>
               <w:spacing w:before="40" w:after="40"/>
               <w:rPr>
-                <w:del w:id="19" w:author="Thomas Alan Shiels" w:date="2017-06-03T20:49:00Z"/>
+                <w:del w:id="24" w:author="Thomas Alan Shiels" w:date="2017-06-03T20:49:00Z"/>
               </w:rPr>
             </w:pPr>
           </w:p>
@@ -566,7 +607,7 @@
       <w:tr>
         <w:trPr>
           <w:trHeight w:val="283"/>
-          <w:del w:id="20" w:author="Thomas Alan Shiels" w:date="2017-06-03T20:49:00Z"/>
+          <w:del w:id="25" w:author="Thomas Alan Shiels" w:date="2017-06-03T20:49:00Z"/>
         </w:trPr>
         <w:tc>
           <w:tcPr>
@@ -576,10 +617,10 @@
             <w:pPr>
               <w:spacing w:before="40" w:after="40"/>
               <w:rPr>
-                <w:del w:id="21" w:author="Thomas Alan Shiels" w:date="2017-06-03T20:49:00Z"/>
+                <w:del w:id="26" w:author="Thomas Alan Shiels" w:date="2017-06-03T20:49:00Z"/>
               </w:rPr>
             </w:pPr>
-            <w:del w:id="22" w:author="Thomas Alan Shiels" w:date="2017-06-03T20:49:00Z">
+            <w:del w:id="27" w:author="Thomas Alan Shiels" w:date="2017-06-03T20:49:00Z">
               <w:r>
                 <w:delText>Do you perceive a feeling of pain in you</w:delText>
               </w:r>
@@ -592,7 +633,7 @@
             </w:del>
           </w:p>
         </w:tc>
-        <w:customXmlDelRangeStart w:id="23" w:author="Thomas Alan Shiels" w:date="2017-06-03T20:49:00Z"/>
+        <w:customXmlDelRangeStart w:id="28" w:author="Thomas Alan Shiels" w:date="2017-06-03T20:49:00Z"/>
         <w:sdt>
           <w:sdtPr>
             <w:id w:val="-566574330"/>
@@ -607,7 +648,7 @@
           </w:sdtPr>
           <w:sdtEndPr/>
           <w:sdtContent>
-            <w:customXmlDelRangeEnd w:id="23"/>
+            <w:customXmlDelRangeEnd w:id="28"/>
             <w:tc>
               <w:tcPr>
                 <w:tcW w:w="4819" w:type="dxa"/>
@@ -616,15 +657,15 @@
                 <w:pPr>
                   <w:spacing w:before="40" w:after="40"/>
                   <w:rPr>
-                    <w:del w:id="24" w:author="Thomas Alan Shiels" w:date="2017-06-03T20:49:00Z"/>
+                    <w:del w:id="29" w:author="Thomas Alan Shiels" w:date="2017-06-03T20:49:00Z"/>
                   </w:rPr>
                 </w:pPr>
               </w:p>
             </w:tc>
-            <w:customXmlDelRangeStart w:id="25" w:author="Thomas Alan Shiels" w:date="2017-06-03T20:49:00Z"/>
+            <w:customXmlDelRangeStart w:id="30" w:author="Thomas Alan Shiels" w:date="2017-06-03T20:49:00Z"/>
           </w:sdtContent>
         </w:sdt>
-        <w:customXmlDelRangeEnd w:id="25"/>
+        <w:customXmlDelRangeEnd w:id="30"/>
       </w:tr>
       <w:tr>
         <w:trPr>
@@ -808,7 +849,7 @@
       <w:pPr>
         <w:spacing w:after="200"/>
         <w:rPr>
-          <w:del w:id="26" w:author="Thomas Alan Shiels" w:date="2017-06-03T20:50:00Z"/>
+          <w:del w:id="31" w:author="Thomas Alan Shiels" w:date="2017-06-03T20:50:00Z"/>
         </w:rPr>
       </w:pPr>
     </w:p>
@@ -816,7 +857,7 @@
       <w:pPr>
         <w:spacing w:before="240" w:line="240" w:lineRule="auto"/>
         <w:rPr>
-          <w:ins w:id="27" w:author="Thomas Alan Shiels" w:date="2017-06-03T20:51:00Z"/>
+          <w:ins w:id="32" w:author="Thomas Alan Shiels" w:date="2017-06-03T20:51:00Z"/>
         </w:rPr>
       </w:pPr>
     </w:p>
@@ -824,7 +865,7 @@
       <w:pPr>
         <w:spacing w:before="240" w:line="240" w:lineRule="auto"/>
         <w:rPr>
-          <w:ins w:id="28" w:author="Thomas Alan Shiels" w:date="2017-06-03T20:51:00Z"/>
+          <w:ins w:id="33" w:author="Thomas Alan Shiels" w:date="2017-06-03T20:51:00Z"/>
         </w:rPr>
       </w:pPr>
     </w:p>
@@ -832,7 +873,7 @@
       <w:pPr>
         <w:spacing w:before="240" w:line="240" w:lineRule="auto"/>
         <w:rPr>
-          <w:ins w:id="29" w:author="Thomas Alan Shiels" w:date="2017-06-03T20:51:00Z"/>
+          <w:ins w:id="34" w:author="Thomas Alan Shiels" w:date="2017-06-03T20:51:00Z"/>
         </w:rPr>
       </w:pPr>
     </w:p>
@@ -840,9 +881,7 @@
       <w:pPr>
         <w:spacing w:after="200"/>
       </w:pPr>
-      <w:bookmarkStart w:id="30" w:name="_GoBack"/>
-      <w:bookmarkEnd w:id="30"/>
-      <w:del w:id="31" w:author="Thomas Alan Shiels" w:date="2017-06-03T20:50:00Z">
+      <w:del w:id="35" w:author="Thomas Alan Shiels" w:date="2017-06-03T20:50:00Z">
         <w:r>
           <w:br w:type="page"/>
         </w:r>
@@ -917,7 +956,7 @@
       <w:tr>
         <w:trPr>
           <w:trHeight w:val="283"/>
-          <w:del w:id="32" w:author="Thomas Alan Shiels" w:date="2017-06-03T20:49:00Z"/>
+          <w:del w:id="36" w:author="Thomas Alan Shiels" w:date="2017-06-03T20:49:00Z"/>
         </w:trPr>
         <w:tc>
           <w:tcPr>
@@ -927,10 +966,10 @@
             <w:pPr>
               <w:spacing w:before="40" w:after="40"/>
               <w:rPr>
-                <w:del w:id="33" w:author="Thomas Alan Shiels" w:date="2017-06-03T20:49:00Z"/>
+                <w:del w:id="37" w:author="Thomas Alan Shiels" w:date="2017-06-03T20:49:00Z"/>
               </w:rPr>
             </w:pPr>
-            <w:del w:id="34" w:author="Thomas Alan Shiels" w:date="2017-06-03T20:49:00Z">
+            <w:del w:id="38" w:author="Thomas Alan Shiels" w:date="2017-06-03T20:49:00Z">
               <w:r>
                 <w:delText>What area of you</w:delText>
               </w:r>
@@ -951,43 +990,6 @@
             <w:pPr>
               <w:spacing w:before="40" w:after="40"/>
               <w:rPr>
-                <w:del w:id="35" w:author="Thomas Alan Shiels" w:date="2017-06-03T20:49:00Z"/>
-              </w:rPr>
-            </w:pPr>
-          </w:p>
-        </w:tc>
-      </w:tr>
-      <w:tr>
-        <w:trPr>
-          <w:trHeight w:val="283"/>
-          <w:del w:id="36" w:author="Thomas Alan Shiels" w:date="2017-06-03T20:49:00Z"/>
-        </w:trPr>
-        <w:tc>
-          <w:tcPr>
-            <w:tcW w:w="5669" w:type="dxa"/>
-          </w:tcPr>
-          <w:p>
-            <w:pPr>
-              <w:spacing w:before="40" w:after="40"/>
-              <w:rPr>
-                <w:del w:id="37" w:author="Thomas Alan Shiels" w:date="2017-06-03T20:49:00Z"/>
-              </w:rPr>
-            </w:pPr>
-            <w:del w:id="38" w:author="Thomas Alan Shiels" w:date="2017-06-03T20:49:00Z">
-              <w:r>
-                <w:delText>What activity would you most like to be able to regain?</w:delText>
-              </w:r>
-            </w:del>
-          </w:p>
-        </w:tc>
-        <w:tc>
-          <w:tcPr>
-            <w:tcW w:w="4819" w:type="dxa"/>
-          </w:tcPr>
-          <w:p>
-            <w:pPr>
-              <w:spacing w:before="40" w:after="40"/>
-              <w:rPr>
                 <w:del w:id="39" w:author="Thomas Alan Shiels" w:date="2017-06-03T20:49:00Z"/>
               </w:rPr>
             </w:pPr>
@@ -1011,6 +1013,43 @@
               </w:rPr>
             </w:pPr>
             <w:del w:id="42" w:author="Thomas Alan Shiels" w:date="2017-06-03T20:49:00Z">
+              <w:r>
+                <w:delText>What activity would you most like to be able to regain?</w:delText>
+              </w:r>
+            </w:del>
+          </w:p>
+        </w:tc>
+        <w:tc>
+          <w:tcPr>
+            <w:tcW w:w="4819" w:type="dxa"/>
+          </w:tcPr>
+          <w:p>
+            <w:pPr>
+              <w:spacing w:before="40" w:after="40"/>
+              <w:rPr>
+                <w:del w:id="43" w:author="Thomas Alan Shiels" w:date="2017-06-03T20:49:00Z"/>
+              </w:rPr>
+            </w:pPr>
+          </w:p>
+        </w:tc>
+      </w:tr>
+      <w:tr>
+        <w:trPr>
+          <w:trHeight w:val="283"/>
+          <w:del w:id="44" w:author="Thomas Alan Shiels" w:date="2017-06-03T20:49:00Z"/>
+        </w:trPr>
+        <w:tc>
+          <w:tcPr>
+            <w:tcW w:w="5669" w:type="dxa"/>
+          </w:tcPr>
+          <w:p>
+            <w:pPr>
+              <w:spacing w:before="40" w:after="40"/>
+              <w:rPr>
+                <w:del w:id="45" w:author="Thomas Alan Shiels" w:date="2017-06-03T20:49:00Z"/>
+              </w:rPr>
+            </w:pPr>
+            <w:del w:id="46" w:author="Thomas Alan Shiels" w:date="2017-06-03T20:49:00Z">
               <w:r>
                 <w:delText xml:space="preserve">How often do you imagine yourself moving </w:delText>
               </w:r>
@@ -1029,7 +1068,7 @@
             </w:del>
           </w:p>
         </w:tc>
-        <w:customXmlDelRangeStart w:id="43" w:author="Thomas Alan Shiels" w:date="2017-06-03T20:49:00Z"/>
+        <w:customXmlDelRangeStart w:id="47" w:author="Thomas Alan Shiels" w:date="2017-06-03T20:49:00Z"/>
         <w:sdt>
           <w:sdtPr>
             <w:id w:val="-1475439733"/>
@@ -1047,7 +1086,7 @@
           </w:sdtPr>
           <w:sdtEndPr/>
           <w:sdtContent>
-            <w:customXmlDelRangeEnd w:id="43"/>
+            <w:customXmlDelRangeEnd w:id="47"/>
             <w:tc>
               <w:tcPr>
                 <w:tcW w:w="4819" w:type="dxa"/>
@@ -1056,20 +1095,20 @@
                 <w:pPr>
                   <w:spacing w:before="40" w:after="40"/>
                   <w:rPr>
-                    <w:del w:id="44" w:author="Thomas Alan Shiels" w:date="2017-06-03T20:49:00Z"/>
+                    <w:del w:id="48" w:author="Thomas Alan Shiels" w:date="2017-06-03T20:49:00Z"/>
                   </w:rPr>
                 </w:pPr>
               </w:p>
             </w:tc>
-            <w:customXmlDelRangeStart w:id="45" w:author="Thomas Alan Shiels" w:date="2017-06-03T20:49:00Z"/>
+            <w:customXmlDelRangeStart w:id="49" w:author="Thomas Alan Shiels" w:date="2017-06-03T20:49:00Z"/>
           </w:sdtContent>
         </w:sdt>
-        <w:customXmlDelRangeEnd w:id="45"/>
+        <w:customXmlDelRangeEnd w:id="49"/>
       </w:tr>
       <w:tr>
         <w:trPr>
           <w:trHeight w:val="283"/>
-          <w:del w:id="46" w:author="Thomas Alan Shiels" w:date="2017-06-03T20:49:00Z"/>
+          <w:del w:id="50" w:author="Thomas Alan Shiels" w:date="2017-06-03T20:49:00Z"/>
         </w:trPr>
         <w:tc>
           <w:tcPr>
@@ -1079,17 +1118,17 @@
             <w:pPr>
               <w:spacing w:before="40" w:after="40"/>
               <w:rPr>
-                <w:del w:id="47" w:author="Thomas Alan Shiels" w:date="2017-06-03T20:49:00Z"/>
+                <w:del w:id="51" w:author="Thomas Alan Shiels" w:date="2017-06-03T20:49:00Z"/>
               </w:rPr>
             </w:pPr>
-            <w:del w:id="48" w:author="Thomas Alan Shiels" w:date="2017-06-03T20:49:00Z">
+            <w:del w:id="52" w:author="Thomas Alan Shiels" w:date="2017-06-03T20:49:00Z">
               <w:r>
                 <w:delText>How confident are you that you can imagine yourself moving paralysed areas?</w:delText>
               </w:r>
             </w:del>
           </w:p>
         </w:tc>
-        <w:customXmlDelRangeStart w:id="49" w:author="Thomas Alan Shiels" w:date="2017-06-03T20:49:00Z"/>
+        <w:customXmlDelRangeStart w:id="53" w:author="Thomas Alan Shiels" w:date="2017-06-03T20:49:00Z"/>
         <w:sdt>
           <w:sdtPr>
             <w:id w:val="1601603432"/>
@@ -1107,7 +1146,7 @@
           </w:sdtPr>
           <w:sdtEndPr/>
           <w:sdtContent>
-            <w:customXmlDelRangeEnd w:id="49"/>
+            <w:customXmlDelRangeEnd w:id="53"/>
             <w:tc>
               <w:tcPr>
                 <w:tcW w:w="4819" w:type="dxa"/>
@@ -1116,15 +1155,15 @@
                 <w:pPr>
                   <w:spacing w:before="40" w:after="40"/>
                   <w:rPr>
-                    <w:del w:id="50" w:author="Thomas Alan Shiels" w:date="2017-06-03T20:49:00Z"/>
+                    <w:del w:id="54" w:author="Thomas Alan Shiels" w:date="2017-06-03T20:49:00Z"/>
                   </w:rPr>
                 </w:pPr>
               </w:p>
             </w:tc>
-            <w:customXmlDelRangeStart w:id="51" w:author="Thomas Alan Shiels" w:date="2017-06-03T20:49:00Z"/>
+            <w:customXmlDelRangeStart w:id="55" w:author="Thomas Alan Shiels" w:date="2017-06-03T20:49:00Z"/>
           </w:sdtContent>
         </w:sdt>
-        <w:customXmlDelRangeEnd w:id="51"/>
+        <w:customXmlDelRangeEnd w:id="55"/>
       </w:tr>
       <w:tr>
         <w:trPr>
@@ -1144,12 +1183,12 @@
             <w:r>
               <w:t xml:space="preserve">at </w:t>
             </w:r>
-            <w:ins w:id="52" w:author="Thomas Alan Shiels" w:date="2017-06-03T20:40:00Z">
+            <w:ins w:id="56" w:author="Thomas Alan Shiels" w:date="2017-06-03T20:40:00Z">
               <w:r>
                 <w:t>would your</w:t>
               </w:r>
             </w:ins>
-            <w:del w:id="53" w:author="Thomas Alan Shiels" w:date="2017-06-03T20:40:00Z">
+            <w:del w:id="57" w:author="Thomas Alan Shiels" w:date="2017-06-03T20:40:00Z">
               <w:r>
                 <w:delText>is the</w:delText>
               </w:r>
@@ -1157,7 +1196,7 @@
             <w:r>
               <w:t xml:space="preserve"> ideal</w:t>
             </w:r>
-            <w:del w:id="54" w:author="Thomas Alan Shiels" w:date="2017-06-03T20:40:00Z">
+            <w:del w:id="58" w:author="Thomas Alan Shiels" w:date="2017-06-03T20:40:00Z">
               <w:r>
                 <w:delText xml:space="preserve"> future</w:delText>
               </w:r>
@@ -1165,12 +1204,12 @@
             <w:r>
               <w:t xml:space="preserve"> </w:t>
             </w:r>
-            <w:ins w:id="55" w:author="Thomas Alan Shiels" w:date="2017-06-03T20:41:00Z">
+            <w:ins w:id="59" w:author="Thomas Alan Shiels" w:date="2017-06-03T20:41:00Z">
               <w:r>
                 <w:t>r</w:t>
               </w:r>
             </w:ins>
-            <w:del w:id="56" w:author="Thomas Alan Shiels" w:date="2017-06-03T20:41:00Z">
+            <w:del w:id="60" w:author="Thomas Alan Shiels" w:date="2017-06-03T20:41:00Z">
               <w:r>
                 <w:delText>R</w:delText>
               </w:r>
@@ -1178,12 +1217,12 @@
             <w:r>
               <w:t xml:space="preserve">obotic </w:t>
             </w:r>
-            <w:ins w:id="57" w:author="Thomas Alan Shiels" w:date="2017-06-03T20:41:00Z">
+            <w:ins w:id="61" w:author="Thomas Alan Shiels" w:date="2017-06-03T20:41:00Z">
               <w:r>
                 <w:t>d</w:t>
               </w:r>
             </w:ins>
-            <w:del w:id="58" w:author="Thomas Alan Shiels" w:date="2017-06-03T20:41:00Z">
+            <w:del w:id="62" w:author="Thomas Alan Shiels" w:date="2017-06-03T20:41:00Z">
               <w:r>
                 <w:delText>D</w:delText>
               </w:r>
@@ -1191,7 +1230,7 @@
             <w:r>
               <w:t>evice</w:t>
             </w:r>
-            <w:ins w:id="59" w:author="Thomas Alan Shiels" w:date="2017-06-03T20:40:00Z">
+            <w:ins w:id="63" w:author="Thomas Alan Shiels" w:date="2017-06-03T20:40:00Z">
               <w:r>
                 <w:t xml:space="preserve"> be</w:t>
               </w:r>
@@ -1215,7 +1254,7 @@
       <w:tr>
         <w:trPr>
           <w:trHeight w:val="283"/>
-          <w:del w:id="60" w:author="Thomas Alan Shiels" w:date="2017-06-03T20:49:00Z"/>
+          <w:del w:id="64" w:author="Thomas Alan Shiels" w:date="2017-06-03T20:49:00Z"/>
         </w:trPr>
         <w:tc>
           <w:tcPr>
@@ -1225,10 +1264,10 @@
             <w:pPr>
               <w:spacing w:before="40" w:after="40"/>
               <w:rPr>
-                <w:del w:id="61" w:author="Thomas Alan Shiels" w:date="2017-06-03T20:49:00Z"/>
+                <w:del w:id="65" w:author="Thomas Alan Shiels" w:date="2017-06-03T20:49:00Z"/>
               </w:rPr>
             </w:pPr>
-            <w:del w:id="62" w:author="Thomas Alan Shiels" w:date="2017-06-03T20:49:00Z">
+            <w:del w:id="66" w:author="Thomas Alan Shiels" w:date="2017-06-03T20:49:00Z">
               <w:r>
                 <w:delText>What activity would you most like to be able to regain?</w:delText>
               </w:r>
@@ -1243,7 +1282,7 @@
             <w:pPr>
               <w:spacing w:before="40" w:after="40"/>
               <w:rPr>
-                <w:del w:id="63" w:author="Thomas Alan Shiels" w:date="2017-06-03T20:49:00Z"/>
+                <w:del w:id="67" w:author="Thomas Alan Shiels" w:date="2017-06-03T20:49:00Z"/>
               </w:rPr>
             </w:pPr>
           </w:p>
@@ -1252,7 +1291,7 @@
       <w:tr>
         <w:trPr>
           <w:trHeight w:val="283"/>
-          <w:del w:id="64" w:author="Thomas Alan Shiels" w:date="2017-06-03T20:50:00Z"/>
+          <w:del w:id="68" w:author="Thomas Alan Shiels" w:date="2017-06-03T20:50:00Z"/>
         </w:trPr>
         <w:tc>
           <w:tcPr>
@@ -1262,10 +1301,10 @@
             <w:pPr>
               <w:spacing w:before="40" w:after="40"/>
               <w:rPr>
-                <w:del w:id="65" w:author="Thomas Alan Shiels" w:date="2017-06-03T20:50:00Z"/>
+                <w:del w:id="69" w:author="Thomas Alan Shiels" w:date="2017-06-03T20:50:00Z"/>
               </w:rPr>
             </w:pPr>
-            <w:del w:id="66" w:author="Thomas Alan Shiels" w:date="2017-06-03T20:50:00Z">
+            <w:del w:id="70" w:author="Thomas Alan Shiels" w:date="2017-06-03T20:50:00Z">
               <w:r>
                 <w:delText>Would you be willing to undergo surgery to be able to achieve your ideal outcome from a robotic interface?</w:delText>
               </w:r>
@@ -1280,7 +1319,7 @@
             <w:pPr>
               <w:spacing w:before="40" w:after="40"/>
               <w:rPr>
-                <w:del w:id="67" w:author="Thomas Alan Shiels" w:date="2017-06-03T20:50:00Z"/>
+                <w:del w:id="71" w:author="Thomas Alan Shiels" w:date="2017-06-03T20:50:00Z"/>
               </w:rPr>
             </w:pPr>
           </w:p>
@@ -1589,7 +1628,7 @@
       <w:tr>
         <w:trPr>
           <w:trHeight w:val="283"/>
-          <w:del w:id="68" w:author="Thomas Alan Shiels" w:date="2017-06-03T20:50:00Z"/>
+          <w:del w:id="72" w:author="Thomas Alan Shiels" w:date="2017-06-03T20:50:00Z"/>
         </w:trPr>
         <w:tc>
           <w:tcPr>
@@ -1599,37 +1638,37 @@
             <w:pPr>
               <w:spacing w:before="40" w:after="40"/>
               <w:rPr>
-                <w:del w:id="69" w:author="Thomas Alan Shiels" w:date="2017-06-03T20:50:00Z"/>
+                <w:del w:id="73" w:author="Thomas Alan Shiels" w:date="2017-06-03T20:50:00Z"/>
               </w:rPr>
             </w:pPr>
-            <w:del w:id="70" w:author="Thomas Alan Shiels" w:date="2017-06-03T20:50:00Z">
+            <w:del w:id="74" w:author="Thomas Alan Shiels" w:date="2017-06-03T20:50:00Z">
               <w:r>
                 <w:delText xml:space="preserve">How confident are you that </w:delText>
               </w:r>
             </w:del>
-            <w:del w:id="71" w:author="Thomas Alan Shiels" w:date="2017-06-03T20:42:00Z">
+            <w:del w:id="75" w:author="Thomas Alan Shiels" w:date="2017-06-03T20:42:00Z">
               <w:r>
                 <w:delText>you can</w:delText>
               </w:r>
             </w:del>
-            <w:del w:id="72" w:author="Thomas Alan Shiels" w:date="2017-06-03T20:50:00Z">
+            <w:del w:id="76" w:author="Thomas Alan Shiels" w:date="2017-06-03T20:50:00Z">
               <w:r>
                 <w:delText xml:space="preserve"> imagine yourself moving paralysed </w:delText>
               </w:r>
             </w:del>
-            <w:del w:id="73" w:author="Thomas Alan Shiels" w:date="2017-06-03T20:42:00Z">
+            <w:del w:id="77" w:author="Thomas Alan Shiels" w:date="2017-06-03T20:42:00Z">
               <w:r>
                 <w:delText>areas</w:delText>
               </w:r>
             </w:del>
-            <w:del w:id="74" w:author="Thomas Alan Shiels" w:date="2017-06-03T20:50:00Z">
+            <w:del w:id="78" w:author="Thomas Alan Shiels" w:date="2017-06-03T20:50:00Z">
               <w:r>
                 <w:delText>?</w:delText>
               </w:r>
             </w:del>
           </w:p>
         </w:tc>
-        <w:customXmlDelRangeStart w:id="75" w:author="Thomas Alan Shiels" w:date="2017-06-03T20:50:00Z"/>
+        <w:customXmlDelRangeStart w:id="79" w:author="Thomas Alan Shiels" w:date="2017-06-03T20:50:00Z"/>
         <w:sdt>
           <w:sdtPr>
             <w:id w:val="-196467034"/>
@@ -1647,7 +1686,7 @@
           </w:sdtPr>
           <w:sdtEndPr/>
           <w:sdtContent>
-            <w:customXmlDelRangeEnd w:id="75"/>
+            <w:customXmlDelRangeEnd w:id="79"/>
             <w:tc>
               <w:tcPr>
                 <w:tcW w:w="4819" w:type="dxa"/>
@@ -1656,15 +1695,15 @@
                 <w:pPr>
                   <w:spacing w:before="40" w:after="40"/>
                   <w:rPr>
-                    <w:del w:id="76" w:author="Thomas Alan Shiels" w:date="2017-06-03T20:50:00Z"/>
+                    <w:del w:id="80" w:author="Thomas Alan Shiels" w:date="2017-06-03T20:50:00Z"/>
                   </w:rPr>
                 </w:pPr>
               </w:p>
             </w:tc>
-            <w:customXmlDelRangeStart w:id="77" w:author="Thomas Alan Shiels" w:date="2017-06-03T20:50:00Z"/>
+            <w:customXmlDelRangeStart w:id="81" w:author="Thomas Alan Shiels" w:date="2017-06-03T20:50:00Z"/>
           </w:sdtContent>
         </w:sdt>
-        <w:customXmlDelRangeEnd w:id="77"/>
+        <w:customXmlDelRangeEnd w:id="81"/>
       </w:tr>
       <w:tr>
         <w:trPr>
@@ -1701,7 +1740,7 @@
             </w:r>
           </w:p>
         </w:tc>
-        <w:customXmlDelRangeStart w:id="78" w:author="Thomas Alan Shiels" w:date="2017-06-03T20:42:00Z"/>
+        <w:customXmlDelRangeStart w:id="82" w:author="Thomas Alan Shiels" w:date="2017-06-03T20:42:00Z"/>
         <w:sdt>
           <w:sdtPr>
             <w:id w:val="93370578"/>
@@ -1719,7 +1758,7 @@
           </w:sdtPr>
           <w:sdtEndPr/>
           <w:sdtContent>
-            <w:customXmlDelRangeEnd w:id="78"/>
+            <w:customXmlDelRangeEnd w:id="82"/>
             <w:tc>
               <w:tcPr>
                 <w:tcW w:w="4819" w:type="dxa"/>
@@ -1730,10 +1769,10 @@
                 </w:pPr>
               </w:p>
             </w:tc>
-            <w:customXmlDelRangeStart w:id="79" w:author="Thomas Alan Shiels" w:date="2017-06-03T20:42:00Z"/>
+            <w:customXmlDelRangeStart w:id="83" w:author="Thomas Alan Shiels" w:date="2017-06-03T20:42:00Z"/>
           </w:sdtContent>
         </w:sdt>
-        <w:customXmlDelRangeEnd w:id="79"/>
+        <w:customXmlDelRangeEnd w:id="83"/>
       </w:tr>
     </w:tbl>
     <w:p>
@@ -3018,6 +3057,7 @@
     <w:rsid w:val="00B12443"/>
     <w:rsid w:val="00BC4C61"/>
     <w:rsid w:val="00BD2115"/>
+    <w:rsid w:val="00F32AE6"/>
   </w:rsids>
   <m:mathPr>
     <m:mathFont m:val="Cambria Math"/>
@@ -3870,7 +3910,7 @@
 </file>
 
 <file path=customXml/itemProps1.xml><?xml version="1.0" encoding="utf-8"?>
-<ds:datastoreItem xmlns:ds="http://schemas.openxmlformats.org/officeDocument/2006/customXml" ds:itemID="{6E60CF0F-ECC0-40E5-B834-6CC167258094}">
+<ds:datastoreItem xmlns:ds="http://schemas.openxmlformats.org/officeDocument/2006/customXml" ds:itemID="{48176280-15C9-46C4-B645-ADA1F70C146A}">
   <ds:schemaRefs>
     <ds:schemaRef ds:uri="http://schemas.openxmlformats.org/officeDocument/2006/bibliography"/>
   </ds:schemaRefs>

</xml_diff>